<commit_message>
add Website Tamplate to the READEME, also add more technologies to the capstone proposal
</commit_message>
<xml_diff>
--- a/CapstoneProject.docx
+++ b/CapstoneProject.docx
@@ -710,7 +710,7 @@
         <w:rPr>
           <w:rtl w:val="0"/>
         </w:rPr>
-        <w:t xml:space="preserve">C# core, Dot.net MVC</w:t>
+        <w:t xml:space="preserve">C# core, Asp.net MVC framework</w:t>
       </w:r>
     </w:p>
     <w:p>
@@ -728,6 +728,63 @@
           <w:rtl w:val="0"/>
         </w:rPr>
         <w:t xml:space="preserve">Mysql</w:t>
+      </w:r>
+    </w:p>
+    <w:p>
+      <w:pPr>
+        <w:numPr>
+          <w:ilvl w:val="0"/>
+          <w:numId w:val="1"/>
+        </w:numPr>
+        <w:shd w:fill="fcfcfc" w:val="clear"/>
+        <w:ind w:left="720" w:hanging="360"/>
+        <w:rPr>
+          <w:u w:val="none"/>
+        </w:rPr>
+      </w:pPr>
+      <w:r>
+        <w:rPr>
+          <w:rtl w:val="0"/>
+        </w:rPr>
+        <w:t xml:space="preserve">Bootstrap</w:t>
+      </w:r>
+    </w:p>
+    <w:p>
+      <w:pPr>
+        <w:numPr>
+          <w:ilvl w:val="0"/>
+          <w:numId w:val="1"/>
+        </w:numPr>
+        <w:shd w:fill="fcfcfc" w:val="clear"/>
+        <w:ind w:left="720" w:hanging="360"/>
+        <w:rPr>
+          <w:u w:val="none"/>
+        </w:rPr>
+      </w:pPr>
+      <w:r>
+        <w:rPr>
+          <w:rtl w:val="0"/>
+        </w:rPr>
+        <w:t xml:space="preserve">CSS</w:t>
+      </w:r>
+    </w:p>
+    <w:p>
+      <w:pPr>
+        <w:numPr>
+          <w:ilvl w:val="0"/>
+          <w:numId w:val="1"/>
+        </w:numPr>
+        <w:shd w:fill="fcfcfc" w:val="clear"/>
+        <w:ind w:left="720" w:hanging="360"/>
+        <w:rPr>
+          <w:u w:val="none"/>
+        </w:rPr>
+      </w:pPr>
+      <w:r>
+        <w:rPr>
+          <w:rtl w:val="0"/>
+        </w:rPr>
+        <w:t xml:space="preserve">Html</w:t>
       </w:r>
     </w:p>
     <w:p>

</xml_diff>